<commit_message>
cjurse work avmo half past thrrough
Former-commit-id: 22c6e34b522e754a204d600d3bfe914cf42c2e1f
</commit_message>
<xml_diff>
--- a/network/отчёты/ответы 6 Алексеев.docx
+++ b/network/отчёты/ответы 6 Алексеев.docx
@@ -474,7 +474,10 @@
         <w:rPr>
           <w:lang w:val="en-US"/>
         </w:rPr>
-        <w:t xml:space="preserve">R1 </w:t>
+        <w:t>R</w:t>
+      </w:r>
+      <w:r>
+        <w:t xml:space="preserve">1 </w:t>
       </w:r>
       <w:r>
         <w:t xml:space="preserve">также пошлёт пакеты в </w:t>
@@ -483,7 +486,10 @@
         <w:rPr>
           <w:lang w:val="en-US"/>
         </w:rPr>
-        <w:t>R2</w:t>
+        <w:t>R</w:t>
+      </w:r>
+      <w:r>
+        <w:t>2</w:t>
       </w:r>
       <w:r>
         <w:t>, начнётся цифровой шторм.</w:t>
@@ -521,12 +527,6 @@
         <w:rPr>
           <w:b/>
         </w:rPr>
-        <w:t>+ -</w:t>
-      </w:r>
-      <w:r>
-        <w:rPr>
-          <w:b/>
-        </w:rPr>
         <w:t>7. В каких состояниях может находиться связь ме</w:t>
       </w:r>
       <w:r>
@@ -538,8 +538,81 @@
       <w:r>
         <w:t xml:space="preserve"> </w:t>
       </w:r>
-      <w:r>
-        <w:t xml:space="preserve">Состояние инициализации – если было получено сообщение от неизвестного соседа. Двухстороннее знакомство – когда от нового соеда будет получено очередное служебное сообщение, в котором текущий маршрутизатор будет указан как соседний. После завершения обновления </w:t>
+    </w:p>
+    <w:p>
+      <w:r>
+        <w:t xml:space="preserve">1 </w:t>
+      </w:r>
+      <w:r>
+        <w:t xml:space="preserve">Состояние инициализации – если было получено сообщение от неизвестного соседа. </w:t>
+      </w:r>
+    </w:p>
+    <w:p>
+      <w:r>
+        <w:t xml:space="preserve">2 </w:t>
+      </w:r>
+      <w:r>
+        <w:t xml:space="preserve">Двухстороннее знакомство – когда от нового соеда будет получено очередное служебное сообщение, в котором текущий маршрутизатор будет указан как соседний. </w:t>
+      </w:r>
+      <w:r>
+        <w:t xml:space="preserve">При этом </w:t>
+      </w:r>
+      <w:r>
+        <w:lastRenderedPageBreak/>
+        <w:t xml:space="preserve">маршрутизаторы решают, нужно ли продолжать установление соседства. Если в списках обоих маршрутизаторов нет незнакомых соседей, то в итоге начинается принятие решения о назначении </w:t>
+      </w:r>
+      <w:r>
+        <w:rPr>
+          <w:lang w:val="en-US"/>
+        </w:rPr>
+        <w:t>DR</w:t>
+      </w:r>
+      <w:r>
+        <w:t xml:space="preserve"> &amp; </w:t>
+      </w:r>
+      <w:r>
+        <w:rPr>
+          <w:lang w:val="en-US"/>
+        </w:rPr>
+        <w:t>BDR</w:t>
+      </w:r>
+      <w:r>
+        <w:t>(</w:t>
+      </w:r>
+      <w:r>
+        <w:rPr>
+          <w:lang w:val="en-US"/>
+        </w:rPr>
+        <w:t>Backup</w:t>
+      </w:r>
+      <w:r>
+        <w:t xml:space="preserve"> </w:t>
+      </w:r>
+      <w:r>
+        <w:rPr>
+          <w:lang w:val="en-US"/>
+        </w:rPr>
+        <w:t>Designated</w:t>
+      </w:r>
+      <w:r>
+        <w:t xml:space="preserve"> </w:t>
+      </w:r>
+      <w:r>
+        <w:rPr>
+          <w:lang w:val="en-US"/>
+        </w:rPr>
+        <w:t>Router</w:t>
+      </w:r>
+      <w:r>
+        <w:t>).</w:t>
+      </w:r>
+    </w:p>
+    <w:p>
+      <w:r>
+        <w:t xml:space="preserve">3 </w:t>
+      </w:r>
+      <w:r>
+        <w:t xml:space="preserve">Подготовка к синхронизации(обмену) </w:t>
       </w:r>
       <w:r>
         <w:rPr>
@@ -548,15 +621,101 @@
         <w:t>LSADB</w:t>
       </w:r>
       <w:r>
-        <w:t xml:space="preserve"> </w:t>
-      </w:r>
-      <w:r>
-        <w:t>маршрутизатор переходит в работоспос</w:t>
+        <w:t xml:space="preserve"> (</w:t>
+      </w:r>
+      <w:r>
+        <w:rPr>
+          <w:lang w:val="en-US"/>
+        </w:rPr>
+        <w:t>exstart</w:t>
+      </w:r>
+      <w:r>
+        <w:t xml:space="preserve">) </w:t>
+      </w:r>
+      <w:r>
+        <w:t xml:space="preserve">инициируется главным роутером. Назначается начальный порядковый номер, обеспечивающий получение маршрутизатором последней информации из </w:t>
+      </w:r>
+      <w:r>
+        <w:rPr>
+          <w:lang w:val="en-US"/>
+        </w:rPr>
+        <w:t>LSADB</w:t>
+      </w:r>
+      <w:r>
+        <w:t xml:space="preserve"> </w:t>
+      </w:r>
+      <w:r>
+        <w:t>и перезапрос у мастера потерянных сообщений.</w:t>
+      </w:r>
+    </w:p>
+    <w:p>
+      <w:r>
+        <w:t xml:space="preserve">4 Синхронизация </w:t>
+      </w:r>
+      <w:r>
+        <w:rPr>
+          <w:lang w:val="en-US"/>
+        </w:rPr>
+        <w:t>LSADB</w:t>
+      </w:r>
+      <w:r>
+        <w:t>(</w:t>
+      </w:r>
+      <w:r>
+        <w:rPr>
+          <w:lang w:val="en-US"/>
+        </w:rPr>
+        <w:t>exchange</w:t>
+      </w:r>
+      <w:r>
+        <w:t xml:space="preserve">) </w:t>
+      </w:r>
+      <w:r>
+        <w:t>– непосредственный обмен базой состояний каналов.</w:t>
+      </w:r>
+    </w:p>
+    <w:p>
+      <w:r>
+        <w:t xml:space="preserve">5 Завершение установления связи – удаление мусора, устаревших записей из старых </w:t>
+      </w:r>
+      <w:r>
+        <w:rPr>
+          <w:lang w:val="en-US"/>
+        </w:rPr>
+        <w:t>LSADB</w:t>
+      </w:r>
+      <w:r>
+        <w:t>.</w:t>
+      </w:r>
+    </w:p>
+    <w:p>
+      <w:r>
+        <w:t>6 Работоспособное состояние(</w:t>
+      </w:r>
+      <w:r>
+        <w:rPr>
+          <w:lang w:val="en-US"/>
+        </w:rPr>
+        <w:t>Full).</w:t>
       </w:r>
       <w:bookmarkStart w:id="0" w:name="_GoBack"/>
       <w:bookmarkEnd w:id="0"/>
-      <w:r>
-        <w:t>обное состояние(</w:t>
+    </w:p>
+    <w:p>
+      <w:r>
+        <w:t xml:space="preserve">После завершения обновления </w:t>
+      </w:r>
+      <w:r>
+        <w:rPr>
+          <w:lang w:val="en-US"/>
+        </w:rPr>
+        <w:t>LSADB</w:t>
+      </w:r>
+      <w:r>
+        <w:t xml:space="preserve"> </w:t>
+      </w:r>
+      <w:r>
+        <w:t>маршрутизатор переходит в работоспособное состояние(</w:t>
       </w:r>
       <w:r>
         <w:rPr>
@@ -573,7 +732,6 @@
         <w:rPr>
           <w:b/>
         </w:rPr>
-        <w:lastRenderedPageBreak/>
         <w:t>8. За счет чего сокращается объем передаваемой по сети служебной информации пр</w:t>
       </w:r>
       <w:r>
@@ -586,7 +744,40 @@
         <w:t xml:space="preserve"> </w:t>
       </w:r>
       <w:r>
-        <w:t>Объём информации сокращается за счёт того, что рассылается информация только о непосредственно подключённых сетях.</w:t>
+        <w:t>Объём информации сокращается за счёт того, что рассылается информация только о непосредственно подключённых</w:t>
+      </w:r>
+      <w:r>
+        <w:t xml:space="preserve"> </w:t>
+      </w:r>
+      <w:r>
+        <w:t>к маршрутизатору</w:t>
+      </w:r>
+      <w:r>
+        <w:t xml:space="preserve"> сетях.</w:t>
+      </w:r>
+      <w:r>
+        <w:t xml:space="preserve"> Также за счёт того, что создаются зоны – непересекающиеся области. В них выбираются главные роутеры(</w:t>
+      </w:r>
+      <w:r>
+        <w:rPr>
+          <w:lang w:val="en-US"/>
+        </w:rPr>
+        <w:t>Designated</w:t>
+      </w:r>
+      <w:r>
+        <w:t xml:space="preserve"> </w:t>
+      </w:r>
+      <w:r>
+        <w:rPr>
+          <w:lang w:val="en-US"/>
+        </w:rPr>
+        <w:t>Router</w:t>
+      </w:r>
+      <w:r>
+        <w:t>)</w:t>
+      </w:r>
+      <w:r>
+        <w:t>, которые ведут эталонную базу данных об имеющихся соединениях. Маршрутизаторы уже сообщают этому роутеру об изменениях в топологии сети, а он сообщает всем остальным.</w:t>
       </w:r>
     </w:p>
     <w:p>

</xml_diff>